<commit_message>
Add function play-pause while playing the game.
- Make more widely ramdom for AppleG and Leafs.
- Add a fuction play-pause while playing the game, but haven't program it be able  to use.
</commit_message>
<xml_diff>
--- a/How to Play Jumppy Boy.docx
+++ b/How to Play Jumppy Boy.docx
@@ -109,7 +109,25 @@
           <w:sz w:val="32"/>
           <w:szCs w:val="32"/>
         </w:rPr>
-        <w:t>There is a timer about 2 minutes in each levels.</w:t>
+        <w:t xml:space="preserve">There is a timer about 2 minutes in each </w:t>
+      </w:r>
+      <w:proofErr w:type="gramStart"/>
+      <w:r>
+        <w:rPr>
+          <w:rFonts w:ascii="Times New Roman" w:hAnsi="Times New Roman" w:cs="Times New Roman"/>
+          <w:sz w:val="32"/>
+          <w:szCs w:val="32"/>
+        </w:rPr>
+        <w:t>levels</w:t>
+      </w:r>
+      <w:proofErr w:type="gramEnd"/>
+      <w:r>
+        <w:rPr>
+          <w:rFonts w:ascii="Times New Roman" w:hAnsi="Times New Roman" w:cs="Times New Roman"/>
+          <w:sz w:val="32"/>
+          <w:szCs w:val="32"/>
+        </w:rPr>
+        <w:t>.</w:t>
       </w:r>
     </w:p>
     <w:p>
@@ -179,7 +197,15 @@
           <w:sz w:val="32"/>
           <w:szCs w:val="32"/>
         </w:rPr>
-        <w:t xml:space="preserve"> to eat apples. If you can eat 70 apples </w:t>
+        <w:t xml:space="preserve"> to eat apples. If you can eat 6</w:t>
+      </w:r>
+      <w:r>
+        <w:rPr>
+          <w:rFonts w:ascii="Times New Roman" w:hAnsi="Times New Roman" w:cs="Times New Roman"/>
+          <w:sz w:val="32"/>
+          <w:szCs w:val="32"/>
+        </w:rPr>
+        <w:t xml:space="preserve">0 apples </w:t>
       </w:r>
       <w:r>
         <w:rPr>
@@ -197,13 +223,23 @@
         </w:rPr>
         <w:t xml:space="preserve">, you will win. But </w:t>
       </w:r>
-      <w:r>
-        <w:rPr>
-          <w:rFonts w:ascii="Times New Roman" w:hAnsi="Times New Roman" w:cs="Times New Roman"/>
-          <w:sz w:val="32"/>
-          <w:szCs w:val="32"/>
-        </w:rPr>
-        <w:t xml:space="preserve">If you fall down, </w:t>
+      <w:proofErr w:type="gramStart"/>
+      <w:r>
+        <w:rPr>
+          <w:rFonts w:ascii="Times New Roman" w:hAnsi="Times New Roman" w:cs="Times New Roman"/>
+          <w:sz w:val="32"/>
+          <w:szCs w:val="32"/>
+        </w:rPr>
+        <w:t>If</w:t>
+      </w:r>
+      <w:proofErr w:type="gramEnd"/>
+      <w:r>
+        <w:rPr>
+          <w:rFonts w:ascii="Times New Roman" w:hAnsi="Times New Roman" w:cs="Times New Roman"/>
+          <w:sz w:val="32"/>
+          <w:szCs w:val="32"/>
+        </w:rPr>
+        <w:t xml:space="preserve"> you fall down, </w:t>
       </w:r>
       <w:r>
         <w:rPr>
@@ -864,7 +900,7 @@
   <a:extraClrSchemeLst/>
   <a:extLst>
     <a:ext uri="{05A4C25C-085E-4340-85A3-A5531E510DB2}">
-      <thm15:themeFamily xmlns:thm15="http://schemas.microsoft.com/office/thememl/2012/main" xmlns="" name="Office Theme" id="{62F939B6-93AF-4DB8-9C6B-D6C7DFDC589F}" vid="{4A3C46E8-61CC-4603-A589-7422A47A8E4A}"/>
+      <thm15:themeFamily xmlns="" xmlns:thm15="http://schemas.microsoft.com/office/thememl/2012/main" name="Office Theme" id="{62F939B6-93AF-4DB8-9C6B-D6C7DFDC589F}" vid="{4A3C46E8-61CC-4603-A589-7422A47A8E4A}"/>
     </a:ext>
   </a:extLst>
 </a:theme>

</xml_diff>